<commit_message>
start of dialogs for story one missions
</commit_message>
<xml_diff>
--- a/Required Graphics.docx
+++ b/Required Graphics.docx
@@ -629,36 +629,174 @@
     </w:p>
     <w:p>
       <w:pPr>
-        <w:jc w:val="center"/>
-        <w:rPr>
-          <w:rFonts w:ascii="Indie Flower" w:hAnsi="Indie Flower"/>
-          <w:sz w:val="28"/>
-          <w:szCs w:val="28"/>
-        </w:rPr>
-      </w:pPr>
-    </w:p>
-    <w:p>
-      <w:pPr>
-        <w:pStyle w:val="ListParagraph"/>
-        <w:rPr>
-          <w:rFonts w:ascii="Indie Flower" w:hAnsi="Indie Flower"/>
-          <w:sz w:val="28"/>
-          <w:szCs w:val="28"/>
-        </w:rPr>
-      </w:pPr>
+        <w:pStyle w:val="ListParagraph"/>
+        <w:rPr>
+          <w:rFonts w:ascii="Indie Flower" w:hAnsi="Indie Flower"/>
+          <w:sz w:val="28"/>
+          <w:szCs w:val="28"/>
+        </w:rPr>
+      </w:pPr>
+    </w:p>
+    <w:p>
+      <w:pPr>
+        <w:jc w:val="center"/>
+        <w:rPr>
+          <w:rFonts w:ascii="Indie Flower" w:hAnsi="Indie Flower"/>
+          <w:sz w:val="28"/>
+          <w:szCs w:val="28"/>
+          <w:u w:val="single"/>
+        </w:rPr>
+      </w:pPr>
+      <w:r>
+        <w:rPr>
+          <w:rFonts w:ascii="Indie Flower" w:hAnsi="Indie Flower"/>
+          <w:sz w:val="28"/>
+          <w:szCs w:val="28"/>
+          <w:u w:val="single"/>
+        </w:rPr>
+        <w:lastRenderedPageBreak/>
+        <w:t>Vehicles</w:t>
+      </w:r>
+    </w:p>
+    <w:p>
+      <w:pPr>
+        <w:pStyle w:val="ListParagraph"/>
+        <w:numPr>
+          <w:ilvl w:val="0"/>
+          <w:numId w:val="5"/>
+        </w:numPr>
+        <w:jc w:val="center"/>
+        <w:rPr>
+          <w:rFonts w:ascii="Indie Flower" w:hAnsi="Indie Flower"/>
+          <w:sz w:val="28"/>
+          <w:szCs w:val="28"/>
+        </w:rPr>
+      </w:pPr>
+      <w:r>
+        <w:rPr>
+          <w:rFonts w:ascii="Indie Flower" w:hAnsi="Indie Flower"/>
+          <w:sz w:val="28"/>
+          <w:szCs w:val="28"/>
+        </w:rPr>
+        <w:t>3x basic tow truck</w:t>
+      </w:r>
+    </w:p>
+    <w:p>
+      <w:pPr>
+        <w:pStyle w:val="ListParagraph"/>
+        <w:numPr>
+          <w:ilvl w:val="0"/>
+          <w:numId w:val="5"/>
+        </w:numPr>
+        <w:jc w:val="center"/>
+        <w:rPr>
+          <w:rFonts w:ascii="Indie Flower" w:hAnsi="Indie Flower"/>
+          <w:sz w:val="28"/>
+          <w:szCs w:val="28"/>
+        </w:rPr>
+      </w:pPr>
+      <w:r>
+        <w:rPr>
+          <w:rFonts w:ascii="Indie Flower" w:hAnsi="Indie Flower"/>
+          <w:sz w:val="28"/>
+          <w:szCs w:val="28"/>
+        </w:rPr>
+        <w:t>3x high level tow truck</w:t>
+      </w:r>
+    </w:p>
+    <w:p>
+      <w:pPr>
+        <w:pStyle w:val="ListParagraph"/>
+        <w:numPr>
+          <w:ilvl w:val="0"/>
+          <w:numId w:val="5"/>
+        </w:numPr>
+        <w:jc w:val="center"/>
+        <w:rPr>
+          <w:rFonts w:ascii="Indie Flower" w:hAnsi="Indie Flower"/>
+          <w:sz w:val="28"/>
+          <w:szCs w:val="28"/>
+        </w:rPr>
+      </w:pPr>
+      <w:r>
+        <w:rPr>
+          <w:rFonts w:ascii="Indie Flower" w:hAnsi="Indie Flower"/>
+          <w:sz w:val="28"/>
+          <w:szCs w:val="28"/>
+        </w:rPr>
+        <w:t>Tool truck van</w:t>
+      </w:r>
+    </w:p>
+    <w:p>
+      <w:pPr>
+        <w:pStyle w:val="ListParagraph"/>
+        <w:numPr>
+          <w:ilvl w:val="0"/>
+          <w:numId w:val="5"/>
+        </w:numPr>
+        <w:jc w:val="center"/>
+        <w:rPr>
+          <w:rFonts w:ascii="Indie Flower" w:hAnsi="Indie Flower"/>
+          <w:sz w:val="28"/>
+          <w:szCs w:val="28"/>
+        </w:rPr>
+      </w:pPr>
+      <w:r>
+        <w:rPr>
+          <w:rFonts w:ascii="Indie Flower" w:hAnsi="Indie Flower"/>
+          <w:sz w:val="28"/>
+          <w:szCs w:val="28"/>
+        </w:rPr>
+        <w:t>Blue Pickup</w:t>
+      </w:r>
+    </w:p>
+    <w:p>
+      <w:pPr>
+        <w:pStyle w:val="ListParagraph"/>
+        <w:numPr>
+          <w:ilvl w:val="0"/>
+          <w:numId w:val="5"/>
+        </w:numPr>
+        <w:jc w:val="center"/>
+        <w:rPr>
+          <w:rFonts w:ascii="Indie Flower" w:hAnsi="Indie Flower"/>
+          <w:sz w:val="28"/>
+          <w:szCs w:val="28"/>
+        </w:rPr>
+      </w:pPr>
+      <w:r>
+        <w:rPr>
+          <w:rFonts w:ascii="Indie Flower" w:hAnsi="Indie Flower"/>
+          <w:sz w:val="28"/>
+          <w:szCs w:val="28"/>
+        </w:rPr>
+        <w:t>Yellow Sports Car</w:t>
+      </w:r>
+    </w:p>
+    <w:p>
+      <w:pPr>
+        <w:pStyle w:val="ListParagraph"/>
+        <w:numPr>
+          <w:ilvl w:val="0"/>
+          <w:numId w:val="5"/>
+        </w:numPr>
+        <w:jc w:val="center"/>
+        <w:rPr>
+          <w:rFonts w:ascii="Indie Flower" w:hAnsi="Indie Flower"/>
+          <w:sz w:val="28"/>
+          <w:szCs w:val="28"/>
+        </w:rPr>
+      </w:pPr>
+      <w:r>
+        <w:rPr>
+          <w:rFonts w:ascii="Indie Flower" w:hAnsi="Indie Flower"/>
+          <w:sz w:val="28"/>
+          <w:szCs w:val="28"/>
+        </w:rPr>
+        <w:t>White smart car (citigo)</w:t>
+      </w:r>
       <w:bookmarkStart w:id="0" w:name="_GoBack"/>
       <w:bookmarkEnd w:id="0"/>
-    </w:p>
-    <w:p>
-      <w:pPr>
-        <w:jc w:val="center"/>
-        <w:rPr>
-          <w:rFonts w:ascii="Indie Flower" w:hAnsi="Indie Flower"/>
-          <w:sz w:val="28"/>
-          <w:szCs w:val="28"/>
-          <w:u w:val="single"/>
-        </w:rPr>
-      </w:pPr>
     </w:p>
     <w:sectPr>
       <w:pgSz w:w="11906" w:h="16838"/>
@@ -1124,6 +1262,119 @@
       </w:rPr>
     </w:lvl>
   </w:abstractNum>
+  <w:abstractNum w:abstractNumId="4" w15:restartNumberingAfterBreak="0">
+    <w:nsid w:val="57FC1C9E"/>
+    <w:multiLevelType w:val="hybridMultilevel"/>
+    <w:tmpl w:val="286AD164"/>
+    <w:lvl w:ilvl="0" w:tplc="08090001">
+      <w:start w:val="1"/>
+      <w:numFmt w:val="bullet"/>
+      <w:lvlText w:val=""/>
+      <w:lvlJc w:val="left"/>
+      <w:pPr>
+        <w:ind w:left="720" w:hanging="360"/>
+      </w:pPr>
+      <w:rPr>
+        <w:rFonts w:ascii="Symbol" w:hAnsi="Symbol" w:hint="default"/>
+      </w:rPr>
+    </w:lvl>
+    <w:lvl w:ilvl="1" w:tplc="08090003" w:tentative="1">
+      <w:start w:val="1"/>
+      <w:numFmt w:val="bullet"/>
+      <w:lvlText w:val="o"/>
+      <w:lvlJc w:val="left"/>
+      <w:pPr>
+        <w:ind w:left="1440" w:hanging="360"/>
+      </w:pPr>
+      <w:rPr>
+        <w:rFonts w:ascii="Courier New" w:hAnsi="Courier New" w:cs="Courier New" w:hint="default"/>
+      </w:rPr>
+    </w:lvl>
+    <w:lvl w:ilvl="2" w:tplc="08090005" w:tentative="1">
+      <w:start w:val="1"/>
+      <w:numFmt w:val="bullet"/>
+      <w:lvlText w:val=""/>
+      <w:lvlJc w:val="left"/>
+      <w:pPr>
+        <w:ind w:left="2160" w:hanging="360"/>
+      </w:pPr>
+      <w:rPr>
+        <w:rFonts w:ascii="Wingdings" w:hAnsi="Wingdings" w:hint="default"/>
+      </w:rPr>
+    </w:lvl>
+    <w:lvl w:ilvl="3" w:tplc="08090001" w:tentative="1">
+      <w:start w:val="1"/>
+      <w:numFmt w:val="bullet"/>
+      <w:lvlText w:val=""/>
+      <w:lvlJc w:val="left"/>
+      <w:pPr>
+        <w:ind w:left="2880" w:hanging="360"/>
+      </w:pPr>
+      <w:rPr>
+        <w:rFonts w:ascii="Symbol" w:hAnsi="Symbol" w:hint="default"/>
+      </w:rPr>
+    </w:lvl>
+    <w:lvl w:ilvl="4" w:tplc="08090003" w:tentative="1">
+      <w:start w:val="1"/>
+      <w:numFmt w:val="bullet"/>
+      <w:lvlText w:val="o"/>
+      <w:lvlJc w:val="left"/>
+      <w:pPr>
+        <w:ind w:left="3600" w:hanging="360"/>
+      </w:pPr>
+      <w:rPr>
+        <w:rFonts w:ascii="Courier New" w:hAnsi="Courier New" w:cs="Courier New" w:hint="default"/>
+      </w:rPr>
+    </w:lvl>
+    <w:lvl w:ilvl="5" w:tplc="08090005" w:tentative="1">
+      <w:start w:val="1"/>
+      <w:numFmt w:val="bullet"/>
+      <w:lvlText w:val=""/>
+      <w:lvlJc w:val="left"/>
+      <w:pPr>
+        <w:ind w:left="4320" w:hanging="360"/>
+      </w:pPr>
+      <w:rPr>
+        <w:rFonts w:ascii="Wingdings" w:hAnsi="Wingdings" w:hint="default"/>
+      </w:rPr>
+    </w:lvl>
+    <w:lvl w:ilvl="6" w:tplc="08090001" w:tentative="1">
+      <w:start w:val="1"/>
+      <w:numFmt w:val="bullet"/>
+      <w:lvlText w:val=""/>
+      <w:lvlJc w:val="left"/>
+      <w:pPr>
+        <w:ind w:left="5040" w:hanging="360"/>
+      </w:pPr>
+      <w:rPr>
+        <w:rFonts w:ascii="Symbol" w:hAnsi="Symbol" w:hint="default"/>
+      </w:rPr>
+    </w:lvl>
+    <w:lvl w:ilvl="7" w:tplc="08090003" w:tentative="1">
+      <w:start w:val="1"/>
+      <w:numFmt w:val="bullet"/>
+      <w:lvlText w:val="o"/>
+      <w:lvlJc w:val="left"/>
+      <w:pPr>
+        <w:ind w:left="5760" w:hanging="360"/>
+      </w:pPr>
+      <w:rPr>
+        <w:rFonts w:ascii="Courier New" w:hAnsi="Courier New" w:cs="Courier New" w:hint="default"/>
+      </w:rPr>
+    </w:lvl>
+    <w:lvl w:ilvl="8" w:tplc="08090005" w:tentative="1">
+      <w:start w:val="1"/>
+      <w:numFmt w:val="bullet"/>
+      <w:lvlText w:val=""/>
+      <w:lvlJc w:val="left"/>
+      <w:pPr>
+        <w:ind w:left="6480" w:hanging="360"/>
+      </w:pPr>
+      <w:rPr>
+        <w:rFonts w:ascii="Wingdings" w:hAnsi="Wingdings" w:hint="default"/>
+      </w:rPr>
+    </w:lvl>
+  </w:abstractNum>
   <w:num w:numId="1">
     <w:abstractNumId w:val="3"/>
   </w:num>
@@ -1135,6 +1386,9 @@
   </w:num>
   <w:num w:numId="4">
     <w:abstractNumId w:val="2"/>
+  </w:num>
+  <w:num w:numId="5">
+    <w:abstractNumId w:val="4"/>
   </w:num>
 </w:numbering>
 </file>

</xml_diff>